<commit_message>
Corrigido o titulo da capa de Sistemas para a Internet para Sistemas para Internet.
</commit_message>
<xml_diff>
--- a/Capa.docx
+++ b/Capa.docx
@@ -378,7 +378,25 @@
                 <w:b/>
                 <w:szCs w:val="28"/>
               </w:rPr>
-              <w:t>CURSO SUPERIOR DE TECNOLOGIA EM SISTEMAS PARA A INTERNET</w:t>
+              <w:t xml:space="preserve">CURSO SUPERIOR </w:t>
+            </w:r>
+            <w:r>
+              <w:rPr>
+                <w:rFonts w:cs="Arial"/>
+                <w:b/>
+                <w:szCs w:val="28"/>
+              </w:rPr>
+              <w:t>DE TECNOLOGIA EM SISTEMAS PARA</w:t>
+            </w:r>
+            <w:bookmarkStart w:id="0" w:name="_GoBack"/>
+            <w:bookmarkEnd w:id="0"/>
+            <w:r>
+              <w:rPr>
+                <w:rFonts w:cs="Arial"/>
+                <w:b/>
+                <w:szCs w:val="28"/>
+              </w:rPr>
+              <w:t xml:space="preserve"> INTERNET</w:t>
             </w:r>
           </w:p>
           <w:p>
@@ -571,8 +589,6 @@
           <w:szCs w:val="24"/>
         </w:rPr>
       </w:pPr>
-      <w:bookmarkStart w:id="0" w:name="_GoBack"/>
-      <w:bookmarkEnd w:id="0"/>
       <w:r>
         <w:rPr>
           <w:rFonts w:cs="Arial"/>
@@ -1372,7 +1388,7 @@
 </file>
 
 <file path=customXml/itemProps1.xml><?xml version="1.0" encoding="utf-8"?>
-<ds:datastoreItem xmlns:ds="http://schemas.openxmlformats.org/officeDocument/2006/customXml" ds:itemID="{E6309DBF-16AC-4839-8B1E-EC20DF26C476}">
+<ds:datastoreItem xmlns:ds="http://schemas.openxmlformats.org/officeDocument/2006/customXml" ds:itemID="{711D5895-C5C4-4443-A3CF-485FC5AD7CF2}">
   <ds:schemaRefs>
     <ds:schemaRef ds:uri="http://schemas.openxmlformats.org/officeDocument/2006/bibliography"/>
   </ds:schemaRefs>

</xml_diff>

<commit_message>
Melhorada a formatação da capa do PPC.
</commit_message>
<xml_diff>
--- a/Capa.docx
+++ b/Capa.docx
@@ -114,7 +114,16 @@
           <w:rFonts w:ascii="Arial" w:hAnsi="Arial" w:cs="Arial"/>
           <w:b/>
         </w:rPr>
-        <w:t>INSTITUTO FEDERAL DE EDUCAÇÃO, CIÊNCIA E TECNOLOGIA DA PARAÍBA</w:t>
+        <w:t xml:space="preserve">INSTITUTO FEDERAL DE EDUCAÇÃO, CIÊNCIA E TECNOLOGIA DA </w:t>
+      </w:r>
+      <w:bookmarkStart w:id="0" w:name="_GoBack"/>
+      <w:bookmarkEnd w:id="0"/>
+      <w:r>
+        <w:rPr>
+          <w:rFonts w:ascii="Arial" w:hAnsi="Arial" w:cs="Arial"/>
+          <w:b/>
+        </w:rPr>
+        <w:t>PARAÍBA</w:t>
       </w:r>
     </w:p>
     <w:p>
@@ -388,8 +397,6 @@
               </w:rPr>
               <w:t>DE TECNOLOGIA EM SISTEMAS PARA</w:t>
             </w:r>
-            <w:bookmarkStart w:id="0" w:name="_GoBack"/>
-            <w:bookmarkEnd w:id="0"/>
             <w:r>
               <w:rPr>
                 <w:rFonts w:cs="Arial"/>
@@ -660,7 +667,7 @@
     <w:p/>
     <w:sectPr>
       <w:pgSz w:w="11906" w:h="16838" w:code="9"/>
-      <w:pgMar w:top="1417" w:right="1701" w:bottom="1417" w:left="1701" w:header="708" w:footer="708" w:gutter="0"/>
+      <w:pgMar w:top="1440" w:right="1080" w:bottom="1440" w:left="1080" w:header="708" w:footer="708" w:gutter="0"/>
       <w:cols w:space="708"/>
       <w:docGrid w:linePitch="360"/>
     </w:sectPr>
@@ -1388,7 +1395,7 @@
 </file>
 
 <file path=customXml/itemProps1.xml><?xml version="1.0" encoding="utf-8"?>
-<ds:datastoreItem xmlns:ds="http://schemas.openxmlformats.org/officeDocument/2006/customXml" ds:itemID="{711D5895-C5C4-4443-A3CF-485FC5AD7CF2}">
+<ds:datastoreItem xmlns:ds="http://schemas.openxmlformats.org/officeDocument/2006/customXml" ds:itemID="{0AADDC9B-DEDD-4456-BE3E-1A4D827B07CB}">
   <ds:schemaRefs>
     <ds:schemaRef ds:uri="http://schemas.openxmlformats.org/officeDocument/2006/bibliography"/>
   </ds:schemaRefs>

</xml_diff>